<commit_message>
removed and added some excel files
</commit_message>
<xml_diff>
--- a/Tasks performed OR to perform.docx
+++ b/Tasks performed OR to perform.docx
@@ -88,15 +88,7 @@
         <w:rPr>
           <w:lang w:val="en-BE"/>
         </w:rPr>
-        <w:t>(2) transforms the price series which may have some different c</w:t>
-      </w:r>
-      <w:bookmarkStart w:id="0" w:name="_GoBack"/>
-      <w:bookmarkEnd w:id="0"/>
-      <w:r>
-        <w:rPr>
-          <w:lang w:val="en-BE"/>
-        </w:rPr>
-        <w:t>urrencies (although it's mostly USD) into a price series that is fully in CHF (we can use the data in the second tab for this)</w:t>
+        <w:t>(2) transforms the price series which may have some different currencies (although it's mostly USD) into a price series that is fully in CHF (we can use the data in the second tab for this)</w:t>
       </w:r>
     </w:p>
     <w:p>
@@ -280,6 +272,8 @@
         </w:rPr>
         <w:t>...</w:t>
       </w:r>
+      <w:bookmarkStart w:id="0" w:name="_GoBack"/>
+      <w:bookmarkEnd w:id="0"/>
     </w:p>
     <w:sectPr>
       <w:pgSz w:w="11906" w:h="16838"/>

</xml_diff>